<commit_message>
minor update to group list
</commit_message>
<xml_diff>
--- a/pingpong goup members.docx
+++ b/pingpong goup members.docx
@@ -2,6 +2,126 @@
 <file path=word/document.xml><?xml version="1.0" encoding="utf-8"?>
 <w:document xmlns:o="urn:schemas-microsoft-com:office:office" xmlns:r="http://schemas.openxmlformats.org/officeDocument/2006/relationships" xmlns:v="urn:schemas-microsoft-com:vml" xmlns:w="http://schemas.openxmlformats.org/wordprocessingml/2006/main" xmlns:w10="urn:schemas-microsoft-com:office:word" xmlns:wp="http://schemas.openxmlformats.org/drawingml/2006/wordprocessingDrawing">
   <w:body>
+    <w:p>
+      <w:pPr>
+        <w:pStyle w:val="style0"/>
+        <w:jc w:val="center"/>
+      </w:pPr>
+      <w:r>
+        <w:rPr>
+          <w:rFonts w:ascii="Cantarell" w:cs="Times New Roman" w:hAnsi="Cantarell"/>
+          <w:b/>
+          <w:bCs/>
+          <w:sz w:val="32"/>
+          <w:szCs w:val="32"/>
+        </w:rPr>
+        <w:t>CSC 514</w:t>
+      </w:r>
+    </w:p>
+    <w:p>
+      <w:pPr>
+        <w:pStyle w:val="style0"/>
+        <w:jc w:val="center"/>
+      </w:pPr>
+      <w:r>
+        <w:rPr>
+          <w:rFonts w:ascii="Cantarell" w:cs="Times New Roman" w:hAnsi="Cantarell"/>
+          <w:b/>
+          <w:bCs/>
+          <w:sz w:val="32"/>
+          <w:szCs w:val="32"/>
+        </w:rPr>
+        <w:t>INTRODUCTION TO COMPUTER GRAPHICS</w:t>
+      </w:r>
+    </w:p>
+    <w:p>
+      <w:pPr>
+        <w:pStyle w:val="style0"/>
+        <w:jc w:val="center"/>
+      </w:pPr>
+      <w:r>
+        <w:rPr>
+          <w:rFonts w:ascii="Cantarell" w:hAnsi="Cantarell"/>
+          <w:b/>
+          <w:bCs/>
+          <w:sz w:val="32"/>
+          <w:szCs w:val="32"/>
+        </w:rPr>
+      </w:r>
+    </w:p>
+    <w:p>
+      <w:pPr>
+        <w:pStyle w:val="style0"/>
+        <w:jc w:val="center"/>
+      </w:pPr>
+      <w:r>
+        <w:rPr>
+          <w:rFonts w:ascii="Cantarell" w:cs="Times New Roman" w:hAnsi="Cantarell"/>
+          <w:b/>
+          <w:bCs/>
+          <w:sz w:val="32"/>
+          <w:szCs w:val="32"/>
+        </w:rPr>
+        <w:t>PING-PONG PROJECT DOCUMENTATION</w:t>
+      </w:r>
+    </w:p>
+    <w:p>
+      <w:pPr>
+        <w:pStyle w:val="style0"/>
+        <w:jc w:val="center"/>
+      </w:pPr>
+      <w:r>
+        <w:rPr>
+          <w:rFonts w:ascii="Cantarell" w:hAnsi="Cantarell"/>
+          <w:b/>
+          <w:bCs/>
+          <w:sz w:val="32"/>
+          <w:szCs w:val="32"/>
+        </w:rPr>
+      </w:r>
+    </w:p>
+    <w:p>
+      <w:pPr>
+        <w:pStyle w:val="style0"/>
+        <w:jc w:val="center"/>
+      </w:pPr>
+      <w:r>
+        <w:rPr>
+          <w:rFonts w:ascii="Cantarell" w:cs="Times New Roman" w:hAnsi="Cantarell"/>
+          <w:b/>
+          <w:bCs/>
+          <w:sz w:val="32"/>
+          <w:szCs w:val="32"/>
+        </w:rPr>
+        <w:t xml:space="preserve">BY </w:t>
+      </w:r>
+    </w:p>
+    <w:p>
+      <w:pPr>
+        <w:pStyle w:val="style0"/>
+        <w:jc w:val="center"/>
+      </w:pPr>
+      <w:r>
+        <w:rPr>
+          <w:rFonts w:ascii="Ubuntu" w:hAnsi="Ubuntu"/>
+          <w:sz w:val="26"/>
+          <w:szCs w:val="26"/>
+        </w:rPr>
+      </w:r>
+    </w:p>
+    <w:p>
+      <w:pPr>
+        <w:pStyle w:val="style0"/>
+        <w:jc w:val="center"/>
+      </w:pPr>
+      <w:r>
+        <w:rPr>
+          <w:rFonts w:ascii="Ubuntu" w:hAnsi="Ubuntu"/>
+          <w:sz w:val="26"/>
+          <w:szCs w:val="26"/>
+        </w:rPr>
+      </w:r>
+    </w:p>
     <w:p>
       <w:pPr>
         <w:pStyle w:val="style0"/>

</xml_diff>

<commit_message>
added binary and source
</commit_message>
<xml_diff>
--- a/pingpong goup members.docx
+++ b/pingpong goup members.docx
@@ -2,6 +2,33 @@
 <file path=word/document.xml><?xml version="1.0" encoding="utf-8"?>
 <w:document xmlns:o="urn:schemas-microsoft-com:office:office" xmlns:r="http://schemas.openxmlformats.org/officeDocument/2006/relationships" xmlns:v="urn:schemas-microsoft-com:vml" xmlns:w="http://schemas.openxmlformats.org/wordprocessingml/2006/main" xmlns:w10="urn:schemas-microsoft-com:office:word" xmlns:wp="http://schemas.openxmlformats.org/drawingml/2006/wordprocessingDrawing">
   <w:body>
+    <w:p>
+      <w:pPr>
+        <w:pStyle w:val="style0"/>
+        <w:jc w:val="center"/>
+      </w:pPr>
+      <w:r>
+        <w:rPr/>
+      </w:r>
+    </w:p>
+    <w:p>
+      <w:pPr>
+        <w:pStyle w:val="style0"/>
+        <w:jc w:val="center"/>
+      </w:pPr>
+      <w:r>
+        <w:rPr/>
+      </w:r>
+    </w:p>
+    <w:p>
+      <w:pPr>
+        <w:pStyle w:val="style0"/>
+        <w:jc w:val="center"/>
+      </w:pPr>
+      <w:r>
+        <w:rPr/>
+      </w:r>
+    </w:p>
     <w:p>
       <w:pPr>
         <w:pStyle w:val="style0"/>
@@ -40,13 +67,43 @@
         <w:jc w:val="center"/>
       </w:pPr>
       <w:r>
-        <w:rPr>
-          <w:rFonts w:ascii="Cantarell" w:hAnsi="Cantarell"/>
-          <w:b/>
-          <w:bCs/>
-          <w:sz w:val="32"/>
-          <w:szCs w:val="32"/>
-        </w:rPr>
+        <w:rPr/>
+      </w:r>
+    </w:p>
+    <w:p>
+      <w:pPr>
+        <w:pStyle w:val="style0"/>
+        <w:jc w:val="center"/>
+      </w:pPr>
+      <w:r>
+        <w:rPr/>
+      </w:r>
+    </w:p>
+    <w:p>
+      <w:pPr>
+        <w:pStyle w:val="style0"/>
+        <w:jc w:val="center"/>
+      </w:pPr>
+      <w:r>
+        <w:rPr/>
+      </w:r>
+    </w:p>
+    <w:p>
+      <w:pPr>
+        <w:pStyle w:val="style0"/>
+        <w:jc w:val="center"/>
+      </w:pPr>
+      <w:r>
+        <w:rPr/>
+      </w:r>
+    </w:p>
+    <w:p>
+      <w:pPr>
+        <w:pStyle w:val="style0"/>
+        <w:jc w:val="center"/>
+      </w:pPr>
+      <w:r>
+        <w:rPr/>
       </w:r>
     </w:p>
     <w:p>
@@ -71,13 +128,7 @@
         <w:jc w:val="center"/>
       </w:pPr>
       <w:r>
-        <w:rPr>
-          <w:rFonts w:ascii="Cantarell" w:hAnsi="Cantarell"/>
-          <w:b/>
-          <w:bCs/>
-          <w:sz w:val="32"/>
-          <w:szCs w:val="32"/>
-        </w:rPr>
+        <w:rPr/>
       </w:r>
     </w:p>
     <w:p>
@@ -102,24 +153,43 @@
         <w:jc w:val="center"/>
       </w:pPr>
       <w:r>
-        <w:rPr>
-          <w:rFonts w:ascii="Ubuntu" w:hAnsi="Ubuntu"/>
-          <w:sz w:val="26"/>
-          <w:szCs w:val="26"/>
-        </w:rPr>
-      </w:r>
-    </w:p>
-    <w:p>
-      <w:pPr>
-        <w:pStyle w:val="style0"/>
-        <w:jc w:val="center"/>
-      </w:pPr>
-      <w:r>
-        <w:rPr>
-          <w:rFonts w:ascii="Ubuntu" w:hAnsi="Ubuntu"/>
-          <w:sz w:val="26"/>
-          <w:szCs w:val="26"/>
-        </w:rPr>
+        <w:rPr/>
+      </w:r>
+    </w:p>
+    <w:p>
+      <w:pPr>
+        <w:pStyle w:val="style0"/>
+        <w:jc w:val="center"/>
+      </w:pPr>
+      <w:r>
+        <w:rPr/>
+      </w:r>
+    </w:p>
+    <w:p>
+      <w:pPr>
+        <w:pStyle w:val="style0"/>
+        <w:jc w:val="center"/>
+      </w:pPr>
+      <w:r>
+        <w:rPr/>
+      </w:r>
+    </w:p>
+    <w:p>
+      <w:pPr>
+        <w:pStyle w:val="style0"/>
+        <w:jc w:val="center"/>
+      </w:pPr>
+      <w:r>
+        <w:rPr/>
+      </w:r>
+    </w:p>
+    <w:p>
+      <w:pPr>
+        <w:pStyle w:val="style0"/>
+        <w:jc w:val="center"/>
+      </w:pPr>
+      <w:r>
+        <w:rPr/>
       </w:r>
     </w:p>
     <w:p>
@@ -142,11 +212,7 @@
         <w:jc w:val="center"/>
       </w:pPr>
       <w:r>
-        <w:rPr>
-          <w:rFonts w:ascii="Ubuntu" w:hAnsi="Ubuntu"/>
-          <w:sz w:val="26"/>
-          <w:szCs w:val="26"/>
-        </w:rPr>
+        <w:rPr/>
       </w:r>
     </w:p>
     <w:p>
@@ -161,6 +227,72 @@
           <w:szCs w:val="26"/>
         </w:rPr>
         <w:t xml:space="preserve">EGHIANRUWA Izin-egbe Kingsley CSC/2007/053 </w:t>
+      </w:r>
+    </w:p>
+    <w:p>
+      <w:pPr>
+        <w:pStyle w:val="style0"/>
+        <w:jc w:val="center"/>
+      </w:pPr>
+      <w:r>
+        <w:rPr/>
+      </w:r>
+    </w:p>
+    <w:p>
+      <w:pPr>
+        <w:pStyle w:val="style0"/>
+        <w:jc w:val="center"/>
+      </w:pPr>
+      <w:r>
+        <w:rPr>
+          <w:rFonts w:ascii="Ubuntu" w:cs="Times New Roman" w:hAnsi="Ubuntu"/>
+          <w:sz w:val="26"/>
+          <w:szCs w:val="26"/>
+        </w:rPr>
+        <w:t>OGUNDELE Opeyemi CSC/2008/069</w:t>
+      </w:r>
+    </w:p>
+    <w:p>
+      <w:pPr>
+        <w:pStyle w:val="style0"/>
+        <w:jc w:val="center"/>
+      </w:pPr>
+      <w:r>
+        <w:rPr/>
+      </w:r>
+    </w:p>
+    <w:p>
+      <w:pPr>
+        <w:pStyle w:val="style0"/>
+        <w:jc w:val="center"/>
+      </w:pPr>
+      <w:r>
+        <w:rPr>
+          <w:rFonts w:ascii="Ubuntu" w:cs="Times New Roman" w:hAnsi="Ubuntu"/>
+          <w:sz w:val="26"/>
+          <w:szCs w:val="26"/>
+        </w:rPr>
+        <w:t xml:space="preserve">ESSIEN-NTA Emmanuel </w:t>
+        <w:tab/>
+        <w:t>CSC/2008/049</w:t>
+      </w:r>
+    </w:p>
+    <w:p>
+      <w:pPr>
+        <w:pStyle w:val="style0"/>
+        <w:jc w:val="center"/>
+      </w:pPr>
+      <w:r>
+        <w:rPr/>
+      </w:r>
+    </w:p>
+    <w:p>
+      <w:pPr>
+        <w:pStyle w:val="style0"/>
+        <w:jc w:val="center"/>
+      </w:pPr>
+      <w:r>
+        <w:rPr/>
       </w:r>
     </w:p>
     <w:sectPr>
@@ -170,6 +302,7 @@
       <w:pgNumType w:fmt="decimal"/>
       <w:formProt w:val="false"/>
       <w:textDirection w:val="lrTb"/>
+      <w:docGrid w:charSpace="0" w:linePitch="240" w:type="default"/>
     </w:sectPr>
   </w:body>
 </w:document>
@@ -189,7 +322,7 @@
     </w:pPr>
     <w:rPr>
       <w:rFonts w:ascii="Liberation Serif" w:cs="FreeSans" w:eastAsia="DejaVu Sans" w:hAnsi="Liberation Serif"/>
-      <w:color w:val="auto"/>
+      <w:color w:val="00000A"/>
       <w:sz w:val="24"/>
       <w:szCs w:val="24"/>
       <w:lang w:bidi="hi-IN" w:eastAsia="zh-CN" w:val="en-GB"/>

</xml_diff>